<commit_message>
description of model components as in the diagram
</commit_message>
<xml_diff>
--- a/model_description/calculate-distances-to-ideal-points.docx
+++ b/model_description/calculate-distances-to-ideal-points.docx
@@ -1,25 +1,838 @@
 
 <file path=word/document.xml><?xml version="1.0" encoding="utf-8"?>
-<w:document xmlns:w="http://schemas.openxmlformats.org/wordprocessingml/2006/main" xmlns:m="http://schemas.openxmlformats.org/officeDocument/2006/math" xmlns:r="http://schemas.openxmlformats.org/officeDocument/2006/relationships" xmlns:o="urn:schemas-microsoft-com:office:office" xmlns:v="urn:schemas-microsoft-com:vml" xmlns:w10="urn:schemas-microsoft-com:office:word" xmlns:a="http://schemas.openxmlformats.org/drawingml/2006/main" xmlns:pic="http://schemas.openxmlformats.org/drawingml/2006/picture" xmlns:wp="http://schemas.openxmlformats.org/drawingml/2006/wordprocessingDrawing">
+<w:document xmlns:wpc="http://schemas.microsoft.com/office/word/2010/wordprocessingCanvas" xmlns:mc="http://schemas.openxmlformats.org/markup-compatibility/2006" xmlns:o="urn:schemas-microsoft-com:office:office" xmlns:r="http://schemas.openxmlformats.org/officeDocument/2006/relationships" xmlns:m="http://schemas.openxmlformats.org/officeDocument/2006/math" xmlns:v="urn:schemas-microsoft-com:vml" xmlns:wp14="http://schemas.microsoft.com/office/word/2010/wordprocessingDrawing" xmlns:wp="http://schemas.openxmlformats.org/drawingml/2006/wordprocessingDrawing" xmlns:w10="urn:schemas-microsoft-com:office:word" xmlns:w="http://schemas.openxmlformats.org/wordprocessingml/2006/main" xmlns:w14="http://schemas.microsoft.com/office/word/2010/wordml" xmlns:w15="http://schemas.microsoft.com/office/word/2012/wordml" xmlns:wpg="http://schemas.microsoft.com/office/word/2010/wordprocessingGroup" xmlns:wpi="http://schemas.microsoft.com/office/word/2010/wordprocessingInk" xmlns:wne="http://schemas.microsoft.com/office/word/2006/wordml" xmlns:wps="http://schemas.microsoft.com/office/word/2010/wordprocessingShape" mc:Ignorable="w14 w15 wp14">
   <w:body>
     <w:p>
       <w:r>
-        <w:t xml:space="preserve">calculate distances to ideal points</w:t>
+        <w:t>C</w:t>
+      </w:r>
+      <w:r>
+        <w:t>alculate distances to ideal points</w:t>
       </w:r>
     </w:p>
+    <w:p>
+      <w:pPr>
+        <w:ind w:firstLine="708"/>
+        <w:rPr>
+          <w:noProof/>
+        </w:rPr>
+      </w:pPr>
+      <w:r>
+        <w:rPr>
+          <w:noProof/>
+        </w:rPr>
+        <w:t xml:space="preserve">An assessment of the prioritarian census-blocks </w:t>
+      </w:r>
+      <w:r>
+        <w:rPr>
+          <w:noProof/>
+        </w:rPr>
+        <w:t xml:space="preserve">for investment is obtained through multicriteria evaluation </w:t>
+      </w:r>
+      <w:r>
+        <w:rPr>
+          <w:noProof/>
+        </w:rPr>
+        <w:t xml:space="preserve">of the distance of each census-block from an “ideal point” or utopian state, defined a set of decision </w:t>
+      </w:r>
+      <w:r>
+        <w:rPr>
+          <w:noProof/>
+        </w:rPr>
+        <w:t>criteria</w:t>
+      </w:r>
+      <w:r>
+        <w:rPr>
+          <w:noProof/>
+        </w:rPr>
+        <w:t xml:space="preserve"> and how relatively important those criteria are for the decition makers. Formally we calculate a distance </w:t>
+      </w:r>
+      <m:oMath>
+        <m:sSubSup>
+          <m:sSubSupPr>
+            <m:ctrlPr>
+              <w:rPr>
+                <w:rFonts w:ascii="Cambria Math" w:hAnsi="Cambria Math"/>
+                <w:i/>
+              </w:rPr>
+            </m:ctrlPr>
+          </m:sSubSupPr>
+          <m:e>
+            <m:r>
+              <w:rPr>
+                <w:rFonts w:ascii="Cambria Math" w:hAnsi="Cambria Math"/>
+              </w:rPr>
+              <m:t>d</m:t>
+            </m:r>
+          </m:e>
+          <m:sub>
+            <m:r>
+              <w:rPr>
+                <w:rFonts w:ascii="Cambria Math" w:hAnsi="Cambria Math"/>
+              </w:rPr>
+              <m:t>jvt</m:t>
+            </m:r>
+          </m:sub>
+          <m:sup>
+            <m:r>
+              <w:rPr>
+                <w:rFonts w:ascii="Cambria Math" w:hAnsi="Cambria Math"/>
+              </w:rPr>
+              <m:t>k</m:t>
+            </m:r>
+          </m:sup>
+        </m:sSubSup>
+      </m:oMath>
+      <w:r>
+        <w:rPr>
+          <w:rFonts w:eastAsiaTheme="minorEastAsia"/>
+          <w:noProof/>
+        </w:rPr>
+        <w:t>, such that</w:t>
+      </w:r>
+      <w:r>
+        <w:rPr>
+          <w:noProof/>
+        </w:rPr>
+        <w:t>:</w:t>
+      </w:r>
+    </w:p>
+    <w:p>
+      <w:pPr>
+        <w:jc w:val="center"/>
+      </w:pPr>
+      <m:oMath>
+        <m:sSubSup>
+          <m:sSubSupPr>
+            <m:ctrlPr>
+              <w:rPr>
+                <w:rFonts w:ascii="Cambria Math" w:hAnsi="Cambria Math"/>
+                <w:i/>
+              </w:rPr>
+            </m:ctrlPr>
+          </m:sSubSupPr>
+          <m:e>
+            <m:r>
+              <w:rPr>
+                <w:rFonts w:ascii="Cambria Math" w:hAnsi="Cambria Math"/>
+              </w:rPr>
+              <m:t>d</m:t>
+            </m:r>
+          </m:e>
+          <m:sub>
+            <m:r>
+              <w:rPr>
+                <w:rFonts w:ascii="Cambria Math" w:hAnsi="Cambria Math"/>
+              </w:rPr>
+              <m:t>jvt</m:t>
+            </m:r>
+          </m:sub>
+          <m:sup>
+            <m:r>
+              <w:rPr>
+                <w:rFonts w:ascii="Cambria Math" w:hAnsi="Cambria Math"/>
+              </w:rPr>
+              <m:t>k</m:t>
+            </m:r>
+          </m:sup>
+        </m:sSubSup>
+        <m:r>
+          <w:rPr>
+            <w:rFonts w:ascii="Cambria Math" w:hAnsi="Cambria Math"/>
+          </w:rPr>
+          <m:t>=</m:t>
+        </m:r>
+        <m:sSup>
+          <m:sSupPr>
+            <m:ctrlPr>
+              <w:rPr>
+                <w:rFonts w:ascii="Cambria Math" w:hAnsi="Cambria Math"/>
+                <w:i/>
+              </w:rPr>
+            </m:ctrlPr>
+          </m:sSupPr>
+          <m:e>
+            <m:d>
+              <m:dPr>
+                <m:begChr m:val="["/>
+                <m:endChr m:val="]"/>
+                <m:ctrlPr>
+                  <w:rPr>
+                    <w:rFonts w:ascii="Cambria Math" w:hAnsi="Cambria Math"/>
+                    <w:i/>
+                  </w:rPr>
+                </m:ctrlPr>
+              </m:dPr>
+              <m:e>
+                <m:r>
+                  <w:rPr>
+                    <w:rFonts w:ascii="Cambria Math" w:hAnsi="Cambria Math"/>
+                  </w:rPr>
+                  <m:t>α</m:t>
+                </m:r>
+                <m:nary>
+                  <m:naryPr>
+                    <m:chr m:val="∑"/>
+                    <m:limLoc m:val="undOvr"/>
+                    <m:ctrlPr>
+                      <w:rPr>
+                        <w:rFonts w:ascii="Cambria Math" w:hAnsi="Cambria Math"/>
+                        <w:i/>
+                      </w:rPr>
+                    </m:ctrlPr>
+                  </m:naryPr>
+                  <m:sub>
+                    <m:r>
+                      <w:rPr>
+                        <w:rFonts w:ascii="Cambria Math" w:hAnsi="Cambria Math"/>
+                      </w:rPr>
+                      <m:t>i</m:t>
+                    </m:r>
+                  </m:sub>
+                  <m:sup>
+                    <m:r>
+                      <w:rPr>
+                        <w:rFonts w:ascii="Cambria Math" w:hAnsi="Cambria Math"/>
+                      </w:rPr>
+                      <m:t>I</m:t>
+                    </m:r>
+                  </m:sup>
+                  <m:e>
+                    <m:sSup>
+                      <m:sSupPr>
+                        <m:ctrlPr>
+                          <w:rPr>
+                            <w:rFonts w:ascii="Cambria Math" w:hAnsi="Cambria Math"/>
+                            <w:i/>
+                          </w:rPr>
+                        </m:ctrlPr>
+                      </m:sSupPr>
+                      <m:e>
+                        <m:sSub>
+                          <m:sSubPr>
+                            <m:ctrlPr>
+                              <w:rPr>
+                                <w:rFonts w:ascii="Cambria Math" w:hAnsi="Cambria Math"/>
+                                <w:i/>
+                              </w:rPr>
+                            </m:ctrlPr>
+                          </m:sSubPr>
+                          <m:e>
+                            <m:r>
+                              <w:rPr>
+                                <w:rFonts w:ascii="Cambria Math" w:hAnsi="Cambria Math"/>
+                              </w:rPr>
+                              <m:t>w</m:t>
+                            </m:r>
+                          </m:e>
+                          <m:sub>
+                            <m:r>
+                              <w:rPr>
+                                <w:rFonts w:ascii="Cambria Math" w:hAnsi="Cambria Math"/>
+                              </w:rPr>
+                              <m:t>iv</m:t>
+                            </m:r>
+                          </m:sub>
+                        </m:sSub>
+                      </m:e>
+                      <m:sup>
+                        <m:r>
+                          <w:rPr>
+                            <w:rFonts w:ascii="Cambria Math" w:hAnsi="Cambria Math"/>
+                          </w:rPr>
+                          <m:t>ρ</m:t>
+                        </m:r>
+                      </m:sup>
+                    </m:sSup>
+                  </m:e>
+                </m:nary>
+                <m:sSup>
+                  <m:sSupPr>
+                    <m:ctrlPr>
+                      <w:rPr>
+                        <w:rFonts w:ascii="Cambria Math" w:hAnsi="Cambria Math"/>
+                        <w:i/>
+                      </w:rPr>
+                    </m:ctrlPr>
+                  </m:sSupPr>
+                  <m:e>
+                    <m:sSubSup>
+                      <m:sSubSupPr>
+                        <m:ctrlPr>
+                          <w:rPr>
+                            <w:rFonts w:ascii="Cambria Math" w:hAnsi="Cambria Math"/>
+                            <w:i/>
+                          </w:rPr>
+                        </m:ctrlPr>
+                      </m:sSubSupPr>
+                      <m:e>
+                        <m:r>
+                          <w:rPr>
+                            <w:rFonts w:ascii="Cambria Math" w:hAnsi="Cambria Math"/>
+                          </w:rPr>
+                          <m:t>x</m:t>
+                        </m:r>
+                      </m:e>
+                      <m:sub>
+                        <m:r>
+                          <w:rPr>
+                            <w:rFonts w:ascii="Cambria Math" w:hAnsi="Cambria Math"/>
+                          </w:rPr>
+                          <m:t>ijvt</m:t>
+                        </m:r>
+                      </m:sub>
+                      <m:sup>
+                        <m:r>
+                          <w:rPr>
+                            <w:rFonts w:ascii="Cambria Math" w:hAnsi="Cambria Math"/>
+                          </w:rPr>
+                          <m:t>k</m:t>
+                        </m:r>
+                      </m:sup>
+                    </m:sSubSup>
+                  </m:e>
+                  <m:sup>
+                    <m:r>
+                      <w:rPr>
+                        <w:rFonts w:ascii="Cambria Math" w:hAnsi="Cambria Math"/>
+                      </w:rPr>
+                      <m:t>ρ</m:t>
+                    </m:r>
+                  </m:sup>
+                </m:sSup>
+              </m:e>
+            </m:d>
+          </m:e>
+          <m:sup>
+            <m:f>
+              <m:fPr>
+                <m:type m:val="skw"/>
+                <m:ctrlPr>
+                  <w:rPr>
+                    <w:rFonts w:ascii="Cambria Math" w:hAnsi="Cambria Math"/>
+                    <w:i/>
+                  </w:rPr>
+                </m:ctrlPr>
+              </m:fPr>
+              <m:num>
+                <m:r>
+                  <w:rPr>
+                    <w:rFonts w:ascii="Cambria Math" w:hAnsi="Cambria Math"/>
+                  </w:rPr>
+                  <m:t>1</m:t>
+                </m:r>
+              </m:num>
+              <m:den>
+                <m:r>
+                  <w:rPr>
+                    <w:rFonts w:ascii="Cambria Math" w:hAnsi="Cambria Math"/>
+                  </w:rPr>
+                  <m:t>ρ</m:t>
+                </m:r>
+              </m:den>
+            </m:f>
+          </m:sup>
+        </m:sSup>
+      </m:oMath>
+      <w:r>
+        <w:t xml:space="preserve">          </w:t>
+      </w:r>
+      <w:bookmarkStart w:id="0" w:name="_GoBack"/>
+      <w:bookmarkEnd w:id="0"/>
+    </w:p>
+    <w:p>
+      <w:pPr>
+        <w:jc w:val="both"/>
+      </w:pPr>
+      <w:r>
+        <w:t xml:space="preserve">where </w:t>
+      </w:r>
+      <m:oMath>
+        <m:sSubSup>
+          <m:sSubSupPr>
+            <m:ctrlPr>
+              <w:rPr>
+                <w:rFonts w:ascii="Cambria Math" w:hAnsi="Cambria Math"/>
+                <w:i/>
+              </w:rPr>
+            </m:ctrlPr>
+          </m:sSubSupPr>
+          <m:e>
+            <m:r>
+              <w:rPr>
+                <w:rFonts w:ascii="Cambria Math" w:hAnsi="Cambria Math"/>
+              </w:rPr>
+              <m:t>d</m:t>
+            </m:r>
+          </m:e>
+          <m:sub>
+            <m:r>
+              <w:rPr>
+                <w:rFonts w:ascii="Cambria Math" w:hAnsi="Cambria Math"/>
+              </w:rPr>
+              <m:t>jvt</m:t>
+            </m:r>
+          </m:sub>
+          <m:sup>
+            <m:r>
+              <w:rPr>
+                <w:rFonts w:ascii="Cambria Math" w:hAnsi="Cambria Math"/>
+              </w:rPr>
+              <m:t>k</m:t>
+            </m:r>
+          </m:sup>
+        </m:sSubSup>
+      </m:oMath>
+      <w:r>
+        <w:t xml:space="preserve"> is the distance to the ideal point</w:t>
+      </w:r>
+      <w:r>
+        <w:t xml:space="preserve"> of census-block j with respect to decision </w:t>
+      </w:r>
+      <m:oMath>
+        <m:r>
+          <w:rPr>
+            <w:rFonts w:ascii="Cambria Math" w:hAnsi="Cambria Math"/>
+          </w:rPr>
+          <m:t>k</m:t>
+        </m:r>
+      </m:oMath>
+      <w:r>
+        <w:t xml:space="preserve"> and system </w:t>
+      </w:r>
+      <m:oMath>
+        <m:r>
+          <w:rPr>
+            <w:rFonts w:ascii="Cambria Math" w:hAnsi="Cambria Math"/>
+          </w:rPr>
+          <m:t>v</m:t>
+        </m:r>
+      </m:oMath>
+      <w:r>
+        <w:t xml:space="preserve">; </w:t>
+      </w:r>
+      <m:oMath>
+        <m:sSub>
+          <m:sSubPr>
+            <m:ctrlPr>
+              <w:rPr>
+                <w:rFonts w:ascii="Cambria Math" w:hAnsi="Cambria Math"/>
+                <w:i/>
+              </w:rPr>
+            </m:ctrlPr>
+          </m:sSubPr>
+          <m:e>
+            <m:r>
+              <w:rPr>
+                <w:rFonts w:ascii="Cambria Math" w:hAnsi="Cambria Math"/>
+              </w:rPr>
+              <m:t>w</m:t>
+            </m:r>
+          </m:e>
+          <m:sub>
+            <m:r>
+              <w:rPr>
+                <w:rFonts w:ascii="Cambria Math" w:hAnsi="Cambria Math"/>
+              </w:rPr>
+              <m:t>iv</m:t>
+            </m:r>
+          </m:sub>
+        </m:sSub>
+      </m:oMath>
+      <w:r>
+        <w:rPr>
+          <w:rFonts w:eastAsiaTheme="minorEastAsia"/>
+        </w:rPr>
+        <w:t xml:space="preserve"> </w:t>
+      </w:r>
+      <w:r>
+        <w:t>is the criteri</w:t>
+      </w:r>
+      <w:r>
+        <w:t>on</w:t>
+      </w:r>
+      <w:r>
+        <w:t xml:space="preserve"> weight</w:t>
+      </w:r>
+      <w:r>
+        <w:t xml:space="preserve"> of criterion </w:t>
+      </w:r>
+      <m:oMath>
+        <m:r>
+          <w:rPr>
+            <w:rFonts w:ascii="Cambria Math" w:hAnsi="Cambria Math"/>
+          </w:rPr>
+          <m:t>i</m:t>
+        </m:r>
+      </m:oMath>
+      <w:r>
+        <w:t xml:space="preserve"> related to system </w:t>
+      </w:r>
+      <m:oMath>
+        <m:r>
+          <w:rPr>
+            <w:rFonts w:ascii="Cambria Math" w:hAnsi="Cambria Math"/>
+          </w:rPr>
+          <m:t>v</m:t>
+        </m:r>
+      </m:oMath>
+      <w:r>
+        <w:t xml:space="preserve">; </w:t>
+      </w:r>
+      <m:oMath>
+        <m:sSubSup>
+          <m:sSubSupPr>
+            <m:ctrlPr>
+              <w:rPr>
+                <w:rFonts w:ascii="Cambria Math" w:hAnsi="Cambria Math"/>
+                <w:i/>
+              </w:rPr>
+            </m:ctrlPr>
+          </m:sSubSupPr>
+          <m:e>
+            <m:r>
+              <w:rPr>
+                <w:rFonts w:ascii="Cambria Math" w:hAnsi="Cambria Math"/>
+              </w:rPr>
+              <m:t>x</m:t>
+            </m:r>
+          </m:e>
+          <m:sub>
+            <m:r>
+              <w:rPr>
+                <w:rFonts w:ascii="Cambria Math" w:hAnsi="Cambria Math"/>
+              </w:rPr>
+              <m:t>ijvt</m:t>
+            </m:r>
+          </m:sub>
+          <m:sup>
+            <m:r>
+              <w:rPr>
+                <w:rFonts w:ascii="Cambria Math" w:hAnsi="Cambria Math"/>
+              </w:rPr>
+              <m:t>k</m:t>
+            </m:r>
+          </m:sup>
+        </m:sSubSup>
+      </m:oMath>
+      <w:r>
+        <w:rPr>
+          <w:rFonts w:eastAsiaTheme="minorEastAsia"/>
+        </w:rPr>
+        <w:t xml:space="preserve"> </w:t>
+      </w:r>
+      <w:r>
+        <w:t xml:space="preserve">is the </w:t>
+      </w:r>
+      <w:r>
+        <w:t>normalize value</w:t>
+      </w:r>
+      <w:r>
+        <w:t xml:space="preserve"> in a </w:t>
+      </w:r>
+      <w:r>
+        <w:t>census-block</w:t>
+      </w:r>
+      <w:r>
+        <w:t xml:space="preserve"> </w:t>
+      </w:r>
+      <m:oMath>
+        <m:r>
+          <w:rPr>
+            <w:rFonts w:ascii="Cambria Math" w:hAnsi="Cambria Math"/>
+          </w:rPr>
+          <m:t>j</m:t>
+        </m:r>
+      </m:oMath>
+      <w:r>
+        <w:rPr>
+          <w:i/>
+        </w:rPr>
+        <w:t xml:space="preserve"> </w:t>
+      </w:r>
+      <w:r>
+        <w:t xml:space="preserve">of </w:t>
+      </w:r>
+      <w:r>
+        <w:t xml:space="preserve">the </w:t>
+      </w:r>
+      <w:r>
+        <w:t xml:space="preserve">attribute </w:t>
+      </w:r>
+      <w:r>
+        <w:t xml:space="preserve">corresponding to criterion </w:t>
+      </w:r>
+      <m:oMath>
+        <m:r>
+          <w:rPr>
+            <w:rFonts w:ascii="Cambria Math" w:hAnsi="Cambria Math"/>
+          </w:rPr>
+          <m:t>i</m:t>
+        </m:r>
+      </m:oMath>
+      <w:r>
+        <w:t xml:space="preserve"> with respect to infrastructure system </w:t>
+      </w:r>
+      <m:oMath>
+        <m:r>
+          <w:rPr>
+            <w:rFonts w:ascii="Cambria Math" w:hAnsi="Cambria Math"/>
+          </w:rPr>
+          <m:t>v</m:t>
+        </m:r>
+      </m:oMath>
+      <w:r>
+        <w:t xml:space="preserve"> and decision </w:t>
+      </w:r>
+      <m:oMath>
+        <m:r>
+          <w:rPr>
+            <w:rFonts w:ascii="Cambria Math" w:hAnsi="Cambria Math"/>
+          </w:rPr>
+          <m:t>k</m:t>
+        </m:r>
+      </m:oMath>
+      <w:r>
+        <w:t>;</w:t>
+      </w:r>
+      <w:r>
+        <w:t xml:space="preserve"> </w:t>
+      </w:r>
+      <m:oMath>
+        <m:sSubSup>
+          <m:sSubSupPr>
+            <m:ctrlPr>
+              <w:rPr>
+                <w:rFonts w:ascii="Cambria Math" w:hAnsi="Cambria Math"/>
+                <w:i/>
+              </w:rPr>
+            </m:ctrlPr>
+          </m:sSubSupPr>
+          <m:e>
+            <m:r>
+              <w:rPr>
+                <w:rFonts w:ascii="Cambria Math" w:hAnsi="Cambria Math"/>
+              </w:rPr>
+              <m:t>x</m:t>
+            </m:r>
+          </m:e>
+          <m:sub>
+            <m:r>
+              <w:rPr>
+                <w:rFonts w:ascii="Cambria Math" w:hAnsi="Cambria Math"/>
+              </w:rPr>
+              <m:t>ijvt</m:t>
+            </m:r>
+          </m:sub>
+          <m:sup>
+            <m:r>
+              <w:rPr>
+                <w:rFonts w:ascii="Cambria Math" w:hAnsi="Cambria Math"/>
+              </w:rPr>
+              <m:t>k</m:t>
+            </m:r>
+          </m:sup>
+        </m:sSubSup>
+      </m:oMath>
+      <w:r>
+        <w:t xml:space="preserve"> is the departure of an alternative from the ideal point for a criterion</w:t>
+      </w:r>
+      <w:r>
+        <w:t xml:space="preserve">; </w:t>
+      </w:r>
+      <m:oMath>
+        <m:r>
+          <w:rPr>
+            <w:rFonts w:ascii="Cambria Math" w:hAnsi="Cambria Math"/>
+          </w:rPr>
+          <m:t>i</m:t>
+        </m:r>
+      </m:oMath>
+      <w:r>
+        <w:t>,</w:t>
+      </w:r>
+      <w:r>
+        <w:t xml:space="preserve"> </w:t>
+      </w:r>
+      <m:oMath>
+        <m:r>
+          <w:rPr>
+            <w:rFonts w:ascii="Cambria Math" w:hAnsi="Cambria Math"/>
+          </w:rPr>
+          <m:t>j</m:t>
+        </m:r>
+      </m:oMath>
+      <w:r>
+        <w:t xml:space="preserve">, </w:t>
+      </w:r>
+      <m:oMath>
+        <m:r>
+          <w:rPr>
+            <w:rFonts w:ascii="Cambria Math" w:hAnsi="Cambria Math"/>
+          </w:rPr>
+          <m:t>k</m:t>
+        </m:r>
+      </m:oMath>
+      <w:r>
+        <w:t xml:space="preserve">, </w:t>
+      </w:r>
+      <m:oMath>
+        <m:r>
+          <w:rPr>
+            <w:rFonts w:ascii="Cambria Math" w:hAnsi="Cambria Math"/>
+          </w:rPr>
+          <m:t>t</m:t>
+        </m:r>
+      </m:oMath>
+      <w:r>
+        <w:t xml:space="preserve"> </w:t>
+      </w:r>
+      <w:r>
+        <w:t xml:space="preserve">and </w:t>
+      </w:r>
+      <m:oMath>
+        <m:r>
+          <w:rPr>
+            <w:rFonts w:ascii="Cambria Math" w:hAnsi="Cambria Math"/>
+          </w:rPr>
+          <m:t>v</m:t>
+        </m:r>
+      </m:oMath>
+      <w:r>
+        <w:rPr>
+          <w:rFonts w:eastAsiaTheme="minorEastAsia"/>
+        </w:rPr>
+        <w:t xml:space="preserve"> </w:t>
+      </w:r>
+      <w:r>
+        <w:t xml:space="preserve">are </w:t>
+      </w:r>
+      <w:r>
+        <w:t>i</w:t>
+      </w:r>
+      <w:r>
+        <w:t xml:space="preserve">ndices for </w:t>
+      </w:r>
+      <w:r>
+        <w:t>criteria, census-blocks</w:t>
+      </w:r>
+      <w:r>
+        <w:t>,</w:t>
+      </w:r>
+      <w:r>
+        <w:t xml:space="preserve"> action, time and infrastructure system, respectively.</w:t>
+      </w:r>
+      <w:r>
+        <w:t xml:space="preserve"> In Equation </w:t>
+      </w:r>
+      <w:r>
+        <w:t>1, the standardized score</w:t>
+      </w:r>
+      <w:r>
+        <w:t xml:space="preserve">, </w:t>
+      </w:r>
+      <m:oMath>
+        <m:sSubSup>
+          <m:sSubSupPr>
+            <m:ctrlPr>
+              <w:rPr>
+                <w:rFonts w:ascii="Cambria Math" w:hAnsi="Cambria Math"/>
+                <w:i/>
+              </w:rPr>
+            </m:ctrlPr>
+          </m:sSubSupPr>
+          <m:e>
+            <m:r>
+              <w:rPr>
+                <w:rFonts w:ascii="Cambria Math" w:hAnsi="Cambria Math"/>
+              </w:rPr>
+              <m:t>x</m:t>
+            </m:r>
+          </m:e>
+          <m:sub>
+            <m:r>
+              <w:rPr>
+                <w:rFonts w:ascii="Cambria Math" w:hAnsi="Cambria Math"/>
+              </w:rPr>
+              <m:t>ijvt</m:t>
+            </m:r>
+          </m:sub>
+          <m:sup>
+            <m:r>
+              <w:rPr>
+                <w:rFonts w:ascii="Cambria Math" w:hAnsi="Cambria Math"/>
+              </w:rPr>
+              <m:t>k</m:t>
+            </m:r>
+          </m:sup>
+        </m:sSubSup>
+      </m:oMath>
+      <w:r>
+        <w:rPr>
+          <w:rFonts w:eastAsiaTheme="minorEastAsia"/>
+        </w:rPr>
+        <w:t xml:space="preserve">, </w:t>
+      </w:r>
+      <w:r>
+        <w:t>represents a judgment about</w:t>
+      </w:r>
+      <w:r>
+        <w:t xml:space="preserve"> the importance of an observable stimulus (census-block attribute value) for the water authority’s decision.</w:t>
+      </w:r>
+    </w:p>
+    <w:p>
+      <w:pPr>
+        <w:ind w:firstLine="720"/>
+        <w:jc w:val="both"/>
+      </w:pPr>
+      <w:r>
+        <w:t xml:space="preserve">Given that the variables representing the criteria are </w:t>
+      </w:r>
+      <w:r>
+        <w:t>continuous</w:t>
+      </w:r>
+      <w:r>
+        <w:t xml:space="preserve"> and </w:t>
+      </w:r>
+      <w:r>
+        <w:t xml:space="preserve">interval- and ratio-scaled, </w:t>
+      </w:r>
+      <w:r>
+        <w:t>t</w:t>
+      </w:r>
+      <w:r>
+        <w:t>hese scores are obtained by means of value functions (Beinat 1997), which transform the natural scale of a criterion to a [0, 1] value scale (</w:t>
+      </w:r>
+      <w:r>
+        <w:t>1</w:t>
+      </w:r>
+      <w:r>
+        <w:t xml:space="preserve"> represents the most undesirable state and </w:t>
+      </w:r>
+      <w:r>
+        <w:t>0</w:t>
+      </w:r>
+      <w:r>
+        <w:t xml:space="preserve"> the most desirable state). </w:t>
+      </w:r>
+    </w:p>
+    <w:p/>
+    <w:sectPr>
+      <w:pgSz w:w="12240" w:h="15840"/>
+      <w:pgMar w:top="1440" w:right="1440" w:bottom="1440" w:left="1440" w:header="720" w:footer="720" w:gutter="0"/>
+      <w:cols w:space="720"/>
+      <w:docGrid w:linePitch="360"/>
+    </w:sectPr>
   </w:body>
 </w:document>
 </file>
 
-<file path=word/footnotes.xml><?xml version="1.0" encoding="utf-8"?>
-<w:footnotes xmlns:w="http://schemas.openxmlformats.org/wordprocessingml/2006/main" xmlns:m="http://schemas.openxmlformats.org/officeDocument/2006/math" xmlns:r="http://schemas.openxmlformats.org/officeDocument/2006/relationships" xmlns:o="urn:schemas-microsoft-com:office:office" xmlns:v="urn:schemas-microsoft-com:vml" xmlns:w10="urn:schemas-microsoft-com:office:word" xmlns:a="http://schemas.openxmlformats.org/drawingml/2006/main" xmlns:pic="http://schemas.openxmlformats.org/drawingml/2006/picture" xmlns:wp="http://schemas.openxmlformats.org/drawingml/2006/wordprocessingDrawing"/>
-</file>
-
 <file path=word/numbering.xml><?xml version="1.0" encoding="utf-8"?>
-<w:numbering xmlns:w="http://schemas.openxmlformats.org/wordprocessingml/2006/main">
-  <w:abstractNum w:abstractNumId="0">
-    <w:nsid w:val="cf56e26c"/>
+<w:numbering xmlns:wpc="http://schemas.microsoft.com/office/word/2010/wordprocessingCanvas" xmlns:mc="http://schemas.openxmlformats.org/markup-compatibility/2006" xmlns:o="urn:schemas-microsoft-com:office:office" xmlns:r="http://schemas.openxmlformats.org/officeDocument/2006/relationships" xmlns:m="http://schemas.openxmlformats.org/officeDocument/2006/math" xmlns:v="urn:schemas-microsoft-com:vml" xmlns:wp14="http://schemas.microsoft.com/office/word/2010/wordprocessingDrawing" xmlns:wp="http://schemas.openxmlformats.org/drawingml/2006/wordprocessingDrawing" xmlns:w10="urn:schemas-microsoft-com:office:word" xmlns:w="http://schemas.openxmlformats.org/wordprocessingml/2006/main" xmlns:w14="http://schemas.microsoft.com/office/word/2010/wordml" xmlns:w15="http://schemas.microsoft.com/office/word/2012/wordml" xmlns:wpg="http://schemas.microsoft.com/office/word/2010/wordprocessingGroup" xmlns:wpi="http://schemas.microsoft.com/office/word/2010/wordprocessingInk" xmlns:wne="http://schemas.microsoft.com/office/word/2006/wordml" xmlns:wps="http://schemas.microsoft.com/office/word/2010/wordprocessingShape" mc:Ignorable="w14 w15 wp14">
+  <w:abstractNum w:abstractNumId="0" w15:restartNumberingAfterBreak="0">
+    <w:nsid w:val="CF56E26C"/>
     <w:multiLevelType w:val="multilevel"/>
+    <w:tmpl w:val="15629A2A"/>
     <w:lvl w:ilvl="0">
       <w:numFmt w:val="bullet"/>
       <w:lvlText w:val=" "/>
@@ -97,6 +910,16 @@
         <w:ind w:left="4800" w:hanging="480"/>
       </w:pPr>
     </w:lvl>
+    <w:lvl w:ilvl="7">
+      <w:numFmt w:val="decimal"/>
+      <w:lvlText w:val=""/>
+      <w:lvlJc w:val="left"/>
+    </w:lvl>
+    <w:lvl w:ilvl="8">
+      <w:numFmt w:val="decimal"/>
+      <w:lvlText w:val=""/>
+      <w:lvlJc w:val="left"/>
+    </w:lvl>
   </w:abstractNum>
   <w:num w:numId="1">
     <w:abstractNumId w:val="0"/>
@@ -105,7 +928,7 @@
 </file>
 
 <file path=word/styles.xml><?xml version="1.0" encoding="utf-8"?>
-<w:styles xmlns:r="http://schemas.openxmlformats.org/officeDocument/2006/relationships" xmlns:w="http://schemas.openxmlformats.org/wordprocessingml/2006/main">
+<w:styles xmlns:mc="http://schemas.openxmlformats.org/markup-compatibility/2006" xmlns:r="http://schemas.openxmlformats.org/officeDocument/2006/relationships" xmlns:w="http://schemas.openxmlformats.org/wordprocessingml/2006/main" xmlns:w14="http://schemas.microsoft.com/office/word/2010/wordml" xmlns:w15="http://schemas.microsoft.com/office/word/2012/wordml" mc:Ignorable="w14 w15">
   <w:docDefaults>
     <w:rPrDefault>
       <w:rPr>
@@ -121,7 +944,328 @@
       </w:pPr>
     </w:pPrDefault>
   </w:docDefaults>
-  <w:latentStyles w:defLockedState="0" w:defUIPriority="0" w:defSemiHidden="0" w:defUnhideWhenUsed="0" w:defQFormat="0" w:count="276"/>
+  <w:latentStyles w:defLockedState="0" w:defUIPriority="0" w:defSemiHidden="0" w:defUnhideWhenUsed="0" w:defQFormat="0" w:count="371">
+    <w:lsdException w:name="index 1" w:semiHidden="1" w:unhideWhenUsed="1"/>
+    <w:lsdException w:name="index 7" w:semiHidden="1" w:unhideWhenUsed="1"/>
+    <w:lsdException w:name="index 8" w:semiHidden="1" w:unhideWhenUsed="1"/>
+    <w:lsdException w:name="index 9" w:semiHidden="1" w:unhideWhenUsed="1"/>
+    <w:lsdException w:name="toc 1" w:semiHidden="1" w:unhideWhenUsed="1"/>
+    <w:lsdException w:name="toc 2" w:semiHidden="1" w:unhideWhenUsed="1"/>
+    <w:lsdException w:name="toc 3" w:semiHidden="1" w:unhideWhenUsed="1"/>
+    <w:lsdException w:name="toc 4" w:semiHidden="1" w:unhideWhenUsed="1"/>
+    <w:lsdException w:name="toc 5" w:semiHidden="1" w:unhideWhenUsed="1"/>
+    <w:lsdException w:name="toc 6" w:semiHidden="1" w:unhideWhenUsed="1"/>
+    <w:lsdException w:name="toc 7" w:semiHidden="1" w:unhideWhenUsed="1"/>
+    <w:lsdException w:name="toc 8" w:semiHidden="1" w:unhideWhenUsed="1"/>
+    <w:lsdException w:name="toc 9" w:semiHidden="1" w:unhideWhenUsed="1"/>
+    <w:lsdException w:name="Normal Indent" w:semiHidden="1" w:unhideWhenUsed="1"/>
+    <w:lsdException w:name="footnote text" w:semiHidden="1" w:unhideWhenUsed="1"/>
+    <w:lsdException w:name="annotation text" w:semiHidden="1" w:unhideWhenUsed="1"/>
+    <w:lsdException w:name="header" w:semiHidden="1" w:unhideWhenUsed="1"/>
+    <w:lsdException w:name="footer" w:semiHidden="1" w:unhideWhenUsed="1"/>
+    <w:lsdException w:name="index heading" w:semiHidden="1" w:unhideWhenUsed="1"/>
+    <w:lsdException w:name="caption" w:semiHidden="1" w:unhideWhenUsed="1"/>
+    <w:lsdException w:name="table of figures" w:semiHidden="1" w:unhideWhenUsed="1"/>
+    <w:lsdException w:name="envelope address" w:semiHidden="1" w:unhideWhenUsed="1"/>
+    <w:lsdException w:name="envelope return" w:semiHidden="1" w:unhideWhenUsed="1"/>
+    <w:lsdException w:name="footnote reference" w:semiHidden="1" w:unhideWhenUsed="1"/>
+    <w:lsdException w:name="annotation reference" w:semiHidden="1" w:unhideWhenUsed="1"/>
+    <w:lsdException w:name="line number" w:semiHidden="1" w:unhideWhenUsed="1"/>
+    <w:lsdException w:name="page number" w:semiHidden="1" w:unhideWhenUsed="1"/>
+    <w:lsdException w:name="endnote reference" w:semiHidden="1" w:unhideWhenUsed="1"/>
+    <w:lsdException w:name="endnote text" w:semiHidden="1" w:unhideWhenUsed="1"/>
+    <w:lsdException w:name="table of authorities" w:semiHidden="1" w:unhideWhenUsed="1"/>
+    <w:lsdException w:name="macro" w:semiHidden="1" w:unhideWhenUsed="1"/>
+    <w:lsdException w:name="toa heading" w:semiHidden="1" w:unhideWhenUsed="1"/>
+    <w:lsdException w:name="List" w:semiHidden="1" w:unhideWhenUsed="1"/>
+    <w:lsdException w:name="List Bullet" w:semiHidden="1" w:unhideWhenUsed="1"/>
+    <w:lsdException w:name="List Number" w:semiHidden="1" w:unhideWhenUsed="1"/>
+    <w:lsdException w:name="List 2" w:semiHidden="1" w:unhideWhenUsed="1"/>
+    <w:lsdException w:name="List 3" w:semiHidden="1" w:unhideWhenUsed="1"/>
+    <w:lsdException w:name="List 4" w:semiHidden="1" w:unhideWhenUsed="1"/>
+    <w:lsdException w:name="List 5" w:semiHidden="1" w:unhideWhenUsed="1"/>
+    <w:lsdException w:name="List Bullet 2" w:semiHidden="1" w:unhideWhenUsed="1"/>
+    <w:lsdException w:name="List Bullet 3" w:semiHidden="1" w:unhideWhenUsed="1"/>
+    <w:lsdException w:name="List Bullet 4" w:semiHidden="1" w:unhideWhenUsed="1"/>
+    <w:lsdException w:name="List Bullet 5" w:semiHidden="1" w:unhideWhenUsed="1"/>
+    <w:lsdException w:name="List Number 3" w:semiHidden="1" w:unhideWhenUsed="1"/>
+    <w:lsdException w:name="List Number 4" w:semiHidden="1" w:unhideWhenUsed="1"/>
+    <w:lsdException w:name="Closing" w:semiHidden="1" w:unhideWhenUsed="1"/>
+    <w:lsdException w:name="Signature" w:semiHidden="1" w:unhideWhenUsed="1"/>
+    <w:lsdException w:name="Default Paragraph Font" w:semiHidden="1" w:unhideWhenUsed="1"/>
+    <w:lsdException w:name="Body Text" w:semiHidden="1" w:unhideWhenUsed="1"/>
+    <w:lsdException w:name="Body Text Indent" w:semiHidden="1" w:unhideWhenUsed="1"/>
+    <w:lsdException w:name="List Continue" w:semiHidden="1" w:unhideWhenUsed="1"/>
+    <w:lsdException w:name="List Continue 2" w:semiHidden="1" w:unhideWhenUsed="1"/>
+    <w:lsdException w:name="List Continue 3" w:semiHidden="1" w:unhideWhenUsed="1"/>
+    <w:lsdException w:name="List Continue 4" w:semiHidden="1" w:unhideWhenUsed="1"/>
+    <w:lsdException w:name="List Continue 5" w:semiHidden="1" w:unhideWhenUsed="1"/>
+    <w:lsdException w:name="Message Header" w:semiHidden="1" w:unhideWhenUsed="1"/>
+    <w:lsdException w:name="Salutation" w:semiHidden="1" w:unhideWhenUsed="1"/>
+    <w:lsdException w:name="Date" w:semiHidden="1" w:unhideWhenUsed="1"/>
+    <w:lsdException w:name="Body Text First Indent" w:semiHidden="1" w:unhideWhenUsed="1"/>
+    <w:lsdException w:name="Body Text First Indent 2" w:semiHidden="1" w:unhideWhenUsed="1"/>
+    <w:lsdException w:name="Note Heading" w:semiHidden="1" w:unhideWhenUsed="1"/>
+    <w:lsdException w:name="Body Text 2" w:semiHidden="1" w:unhideWhenUsed="1"/>
+    <w:lsdException w:name="Body Text 3" w:semiHidden="1" w:unhideWhenUsed="1"/>
+    <w:lsdException w:name="Body Text Indent 2" w:semiHidden="1" w:unhideWhenUsed="1"/>
+    <w:lsdException w:name="Document Map" w:semiHidden="1" w:unhideWhenUsed="1"/>
+    <w:lsdException w:name="Plain Text" w:semiHidden="1" w:unhideWhenUsed="1"/>
+    <w:lsdException w:name="E-mail Signature" w:semiHidden="1" w:unhideWhenUsed="1"/>
+    <w:lsdException w:name="HTML Top of Form" w:semiHidden="1" w:unhideWhenUsed="1"/>
+    <w:lsdException w:name="HTML Bottom of Form" w:semiHidden="1" w:unhideWhenUsed="1"/>
+    <w:lsdException w:name="Normal (Web)" w:semiHidden="1" w:unhideWhenUsed="1"/>
+    <w:lsdException w:name="HTML Acronym" w:semiHidden="1" w:unhideWhenUsed="1"/>
+    <w:lsdException w:name="HTML Address" w:semiHidden="1" w:unhideWhenUsed="1"/>
+    <w:lsdException w:name="HTML Cite" w:semiHidden="1" w:unhideWhenUsed="1"/>
+    <w:lsdException w:name="HTML Code" w:semiHidden="1" w:unhideWhenUsed="1"/>
+    <w:lsdException w:name="HTML Definition" w:semiHidden="1" w:unhideWhenUsed="1"/>
+    <w:lsdException w:name="HTML Keyboard" w:semiHidden="1" w:unhideWhenUsed="1"/>
+    <w:lsdException w:name="HTML Preformatted" w:semiHidden="1" w:unhideWhenUsed="1"/>
+    <w:lsdException w:name="HTML Sample" w:semiHidden="1" w:unhideWhenUsed="1"/>
+    <w:lsdException w:name="HTML Typewriter" w:semiHidden="1" w:unhideWhenUsed="1"/>
+    <w:lsdException w:name="HTML Variable" w:semiHidden="1" w:unhideWhenUsed="1"/>
+    <w:lsdException w:name="Normal Table" w:semiHidden="1" w:unhideWhenUsed="1"/>
+    <w:lsdException w:name="annotation subject" w:semiHidden="1" w:unhideWhenUsed="1"/>
+    <w:lsdException w:name="No List" w:semiHidden="1" w:unhideWhenUsed="1"/>
+    <w:lsdException w:name="Outline List 1" w:semiHidden="1" w:unhideWhenUsed="1"/>
+    <w:lsdException w:name="Outline List 2" w:semiHidden="1" w:unhideWhenUsed="1"/>
+    <w:lsdException w:name="Outline List 3" w:semiHidden="1" w:unhideWhenUsed="1"/>
+    <w:lsdException w:name="Table Simple 1" w:semiHidden="1" w:unhideWhenUsed="1"/>
+    <w:lsdException w:name="Table Simple 2" w:semiHidden="1" w:unhideWhenUsed="1"/>
+    <w:lsdException w:name="Table Simple 3" w:semiHidden="1" w:unhideWhenUsed="1"/>
+    <w:lsdException w:name="Table Classic 1" w:semiHidden="1" w:unhideWhenUsed="1"/>
+    <w:lsdException w:name="Table Classic 2" w:semiHidden="1" w:unhideWhenUsed="1"/>
+    <w:lsdException w:name="Table Classic 3" w:semiHidden="1" w:unhideWhenUsed="1"/>
+    <w:lsdException w:name="Table Classic 4" w:semiHidden="1" w:unhideWhenUsed="1"/>
+    <w:lsdException w:name="Table Colorful 1" w:semiHidden="1" w:unhideWhenUsed="1"/>
+    <w:lsdException w:name="Table Colorful 2" w:semiHidden="1" w:unhideWhenUsed="1"/>
+    <w:lsdException w:name="Table Colorful 3" w:semiHidden="1" w:unhideWhenUsed="1"/>
+    <w:lsdException w:name="Table Columns 1" w:semiHidden="1" w:unhideWhenUsed="1"/>
+    <w:lsdException w:name="Table Columns 2" w:semiHidden="1" w:unhideWhenUsed="1"/>
+    <w:lsdException w:name="Table Columns 3" w:semiHidden="1" w:unhideWhenUsed="1"/>
+    <w:lsdException w:name="Table Columns 4" w:semiHidden="1" w:unhideWhenUsed="1"/>
+    <w:lsdException w:name="Table Columns 5" w:semiHidden="1" w:unhideWhenUsed="1"/>
+    <w:lsdException w:name="Table Grid 1" w:semiHidden="1" w:unhideWhenUsed="1"/>
+    <w:lsdException w:name="Table Grid 2" w:semiHidden="1" w:unhideWhenUsed="1"/>
+    <w:lsdException w:name="Table Grid 3" w:semiHidden="1" w:unhideWhenUsed="1"/>
+    <w:lsdException w:name="Table Grid 4" w:semiHidden="1" w:unhideWhenUsed="1"/>
+    <w:lsdException w:name="Table Grid 5" w:semiHidden="1" w:unhideWhenUsed="1"/>
+    <w:lsdException w:name="Table Grid 6" w:semiHidden="1" w:unhideWhenUsed="1"/>
+    <w:lsdException w:name="Table Grid 7" w:semiHidden="1" w:unhideWhenUsed="1"/>
+    <w:lsdException w:name="Table Grid 8" w:semiHidden="1" w:unhideWhenUsed="1"/>
+    <w:lsdException w:name="Table List 1" w:semiHidden="1" w:unhideWhenUsed="1"/>
+    <w:lsdException w:name="Table List 2" w:semiHidden="1" w:unhideWhenUsed="1"/>
+    <w:lsdException w:name="Table List 3" w:semiHidden="1" w:unhideWhenUsed="1"/>
+    <w:lsdException w:name="Table List 4" w:semiHidden="1" w:unhideWhenUsed="1"/>
+    <w:lsdException w:name="Table List 5" w:semiHidden="1" w:unhideWhenUsed="1"/>
+    <w:lsdException w:name="Table List 6" w:semiHidden="1" w:unhideWhenUsed="1"/>
+    <w:lsdException w:name="Table List 7" w:semiHidden="1" w:unhideWhenUsed="1"/>
+    <w:lsdException w:name="Table List 8" w:semiHidden="1" w:unhideWhenUsed="1"/>
+    <w:lsdException w:name="Table 3D effects 1" w:semiHidden="1" w:unhideWhenUsed="1"/>
+    <w:lsdException w:name="Table 3D effects 2" w:semiHidden="1" w:unhideWhenUsed="1"/>
+    <w:lsdException w:name="Table 3D effects 3" w:semiHidden="1" w:unhideWhenUsed="1"/>
+    <w:lsdException w:name="Table Contemporary" w:semiHidden="1" w:unhideWhenUsed="1"/>
+    <w:lsdException w:name="Table Elegant" w:semiHidden="1" w:unhideWhenUsed="1"/>
+    <w:lsdException w:name="Table Professional" w:semiHidden="1" w:unhideWhenUsed="1"/>
+    <w:lsdException w:name="Table Subtle 1" w:semiHidden="1" w:unhideWhenUsed="1"/>
+    <w:lsdException w:name="Table Subtle 2" w:semiHidden="1" w:unhideWhenUsed="1"/>
+    <w:lsdException w:name="Table Web 1" w:semiHidden="1" w:unhideWhenUsed="1"/>
+    <w:lsdException w:name="Table Web 2" w:semiHidden="1" w:unhideWhenUsed="1"/>
+    <w:lsdException w:name="Table Web 3" w:semiHidden="1" w:unhideWhenUsed="1"/>
+    <w:lsdException w:name="Balloon Text" w:semiHidden="1" w:unhideWhenUsed="1"/>
+    <w:lsdException w:name="Table Theme" w:semiHidden="1" w:unhideWhenUsed="1"/>
+    <w:lsdException w:name="Placeholder Text" w:semiHidden="1"/>
+    <w:lsdException w:name="Light Shading"/>
+    <w:lsdException w:name="Light List"/>
+    <w:lsdException w:name="Light Grid"/>
+    <w:lsdException w:name="Medium Shading 1"/>
+    <w:lsdException w:name="Medium Shading 2"/>
+    <w:lsdException w:name="Medium List 1"/>
+    <w:lsdException w:name="Medium List 2"/>
+    <w:lsdException w:name="Light Shading Accent 1"/>
+    <w:lsdException w:name="Light List Accent 1"/>
+    <w:lsdException w:name="Light Grid Accent 1"/>
+    <w:lsdException w:name="Medium Shading 1 Accent 1"/>
+    <w:lsdException w:name="Medium Shading 2 Accent 1"/>
+    <w:lsdException w:name="Medium List 1 Accent 1"/>
+    <w:lsdException w:name="Revision" w:semiHidden="1"/>
+    <w:lsdException w:name="Medium List 2 Accent 1"/>
+    <w:lsdException w:name="Medium Grid 1 Accent 1"/>
+    <w:lsdException w:name="Medium Grid 2 Accent 1"/>
+    <w:lsdException w:name="Medium Grid 3 Accent 1"/>
+    <w:lsdException w:name="Dark List Accent 1"/>
+    <w:lsdException w:name="Colorful Shading Accent 1"/>
+    <w:lsdException w:name="Colorful List Accent 1"/>
+    <w:lsdException w:name="Colorful Grid Accent 1"/>
+    <w:lsdException w:name="Light Shading Accent 2"/>
+    <w:lsdException w:name="Light List Accent 2"/>
+    <w:lsdException w:name="Light Grid Accent 2"/>
+    <w:lsdException w:name="Medium Shading 1 Accent 2"/>
+    <w:lsdException w:name="Medium Shading 2 Accent 2"/>
+    <w:lsdException w:name="Medium List 1 Accent 2"/>
+    <w:lsdException w:name="Medium List 2 Accent 2"/>
+    <w:lsdException w:name="Medium Grid 1 Accent 2"/>
+    <w:lsdException w:name="Medium Grid 2 Accent 2"/>
+    <w:lsdException w:name="Medium Grid 3 Accent 2"/>
+    <w:lsdException w:name="Dark List Accent 2"/>
+    <w:lsdException w:name="Colorful Shading Accent 2"/>
+    <w:lsdException w:name="Colorful List Accent 2"/>
+    <w:lsdException w:name="Colorful Grid Accent 2"/>
+    <w:lsdException w:name="Light Shading Accent 3"/>
+    <w:lsdException w:name="Light List Accent 3"/>
+    <w:lsdException w:name="Light Grid Accent 3"/>
+    <w:lsdException w:name="Medium Shading 1 Accent 3"/>
+    <w:lsdException w:name="Medium Shading 2 Accent 3"/>
+    <w:lsdException w:name="Medium List 1 Accent 3"/>
+    <w:lsdException w:name="Medium List 2 Accent 3"/>
+    <w:lsdException w:name="Medium Grid 1 Accent 3"/>
+    <w:lsdException w:name="Medium Grid 2 Accent 3"/>
+    <w:lsdException w:name="Medium Grid 3 Accent 3"/>
+    <w:lsdException w:name="Dark List Accent 3"/>
+    <w:lsdException w:name="Colorful Shading Accent 3"/>
+    <w:lsdException w:name="Colorful List Accent 3"/>
+    <w:lsdException w:name="Colorful Grid Accent 3"/>
+    <w:lsdException w:name="Light Shading Accent 4"/>
+    <w:lsdException w:name="Light List Accent 4"/>
+    <w:lsdException w:name="Light Grid Accent 4"/>
+    <w:lsdException w:name="Medium Shading 1 Accent 4"/>
+    <w:lsdException w:name="Medium Shading 2 Accent 4"/>
+    <w:lsdException w:name="Medium List 1 Accent 4"/>
+    <w:lsdException w:name="Medium List 2 Accent 4"/>
+    <w:lsdException w:name="Medium Grid 1 Accent 4"/>
+    <w:lsdException w:name="Medium Grid 2 Accent 4"/>
+    <w:lsdException w:name="Medium Grid 3 Accent 4"/>
+    <w:lsdException w:name="Dark List Accent 4"/>
+    <w:lsdException w:name="Colorful Shading Accent 4"/>
+    <w:lsdException w:name="Colorful List Accent 4"/>
+    <w:lsdException w:name="Colorful Grid Accent 4"/>
+    <w:lsdException w:name="Light Shading Accent 5"/>
+    <w:lsdException w:name="Light List Accent 5"/>
+    <w:lsdException w:name="Light Grid Accent 5"/>
+    <w:lsdException w:name="Medium Shading 1 Accent 5"/>
+    <w:lsdException w:name="Medium Shading 2 Accent 5"/>
+    <w:lsdException w:name="Medium List 1 Accent 5"/>
+    <w:lsdException w:name="Medium List 2 Accent 5"/>
+    <w:lsdException w:name="Medium Grid 1 Accent 5"/>
+    <w:lsdException w:name="Medium Grid 2 Accent 5"/>
+    <w:lsdException w:name="Medium Grid 3 Accent 5"/>
+    <w:lsdException w:name="Dark List Accent 5"/>
+    <w:lsdException w:name="Colorful Shading Accent 5"/>
+    <w:lsdException w:name="Colorful List Accent 5"/>
+    <w:lsdException w:name="Colorful Grid Accent 5"/>
+    <w:lsdException w:name="Light Shading Accent 6"/>
+    <w:lsdException w:name="Light List Accent 6"/>
+    <w:lsdException w:name="Light Grid Accent 6"/>
+    <w:lsdException w:name="Medium Shading 1 Accent 6"/>
+    <w:lsdException w:name="Medium Shading 2 Accent 6"/>
+    <w:lsdException w:name="Medium List 1 Accent 6"/>
+    <w:lsdException w:name="Medium List 2 Accent 6"/>
+    <w:lsdException w:name="Medium Grid 1 Accent 6"/>
+    <w:lsdException w:name="Medium Grid 2 Accent 6"/>
+    <w:lsdException w:name="Medium Grid 3 Accent 6"/>
+    <w:lsdException w:name="Dark List Accent 6"/>
+    <w:lsdException w:name="Colorful Shading Accent 6"/>
+    <w:lsdException w:name="Colorful List Accent 6"/>
+    <w:lsdException w:name="Colorful Grid Accent 6"/>
+    <w:lsdException w:name="Bibliography" w:semiHidden="1" w:unhideWhenUsed="1"/>
+    <w:lsdException w:name="TOC Heading" w:semiHidden="1" w:unhideWhenUsed="1"/>
+    <w:lsdException w:name="Grid Table 4" w:uiPriority="49"/>
+    <w:lsdException w:name="Grid Table 5 Dark" w:uiPriority="50"/>
+    <w:lsdException w:name="Grid Table 6 Colorful" w:uiPriority="51"/>
+    <w:lsdException w:name="Grid Table 7 Colorful" w:uiPriority="52"/>
+    <w:lsdException w:name="Grid Table 1 Light Accent 1" w:uiPriority="46"/>
+    <w:lsdException w:name="Grid Table 2 Accent 1" w:uiPriority="47"/>
+    <w:lsdException w:name="Grid Table 3 Accent 1" w:uiPriority="48"/>
+    <w:lsdException w:name="Grid Table 4 Accent 1" w:uiPriority="49"/>
+    <w:lsdException w:name="Grid Table 5 Dark Accent 1" w:uiPriority="50"/>
+    <w:lsdException w:name="Grid Table 6 Colorful Accent 1" w:uiPriority="51"/>
+    <w:lsdException w:name="Grid Table 7 Colorful Accent 1" w:uiPriority="52"/>
+    <w:lsdException w:name="Grid Table 1 Light Accent 2" w:uiPriority="46"/>
+    <w:lsdException w:name="Grid Table 2 Accent 2" w:uiPriority="47"/>
+    <w:lsdException w:name="Grid Table 3 Accent 2" w:uiPriority="48"/>
+    <w:lsdException w:name="Grid Table 4 Accent 2" w:uiPriority="49"/>
+    <w:lsdException w:name="Grid Table 5 Dark Accent 2" w:uiPriority="50"/>
+    <w:lsdException w:name="Grid Table 6 Colorful Accent 2" w:uiPriority="51"/>
+    <w:lsdException w:name="Grid Table 7 Colorful Accent 2" w:uiPriority="52"/>
+    <w:lsdException w:name="Grid Table 1 Light Accent 3" w:uiPriority="46"/>
+    <w:lsdException w:name="Grid Table 2 Accent 3" w:uiPriority="47"/>
+    <w:lsdException w:name="Grid Table 3 Accent 3" w:uiPriority="48"/>
+    <w:lsdException w:name="Grid Table 4 Accent 3" w:uiPriority="49"/>
+    <w:lsdException w:name="Grid Table 5 Dark Accent 3" w:uiPriority="50"/>
+    <w:lsdException w:name="Grid Table 6 Colorful Accent 3" w:uiPriority="51"/>
+    <w:lsdException w:name="Grid Table 7 Colorful Accent 3" w:uiPriority="52"/>
+    <w:lsdException w:name="Grid Table 1 Light Accent 4" w:uiPriority="46"/>
+    <w:lsdException w:name="Grid Table 2 Accent 4" w:uiPriority="47"/>
+    <w:lsdException w:name="Grid Table 3 Accent 4" w:uiPriority="48"/>
+    <w:lsdException w:name="Grid Table 4 Accent 4" w:uiPriority="49"/>
+    <w:lsdException w:name="Grid Table 5 Dark Accent 4" w:uiPriority="50"/>
+    <w:lsdException w:name="Grid Table 6 Colorful Accent 4" w:uiPriority="51"/>
+    <w:lsdException w:name="Grid Table 7 Colorful Accent 4" w:uiPriority="52"/>
+    <w:lsdException w:name="Grid Table 1 Light Accent 5" w:uiPriority="46"/>
+    <w:lsdException w:name="Grid Table 2 Accent 5" w:uiPriority="47"/>
+    <w:lsdException w:name="Grid Table 3 Accent 5" w:uiPriority="48"/>
+    <w:lsdException w:name="Grid Table 4 Accent 5" w:uiPriority="49"/>
+    <w:lsdException w:name="Grid Table 5 Dark Accent 5" w:uiPriority="50"/>
+    <w:lsdException w:name="Grid Table 6 Colorful Accent 5" w:uiPriority="51"/>
+    <w:lsdException w:name="Grid Table 7 Colorful Accent 5" w:uiPriority="52"/>
+    <w:lsdException w:name="Grid Table 1 Light Accent 6" w:uiPriority="46"/>
+    <w:lsdException w:name="Grid Table 2 Accent 6" w:uiPriority="47"/>
+    <w:lsdException w:name="Grid Table 3 Accent 6" w:uiPriority="48"/>
+    <w:lsdException w:name="Grid Table 4 Accent 6" w:uiPriority="49"/>
+    <w:lsdException w:name="Grid Table 5 Dark Accent 6" w:uiPriority="50"/>
+    <w:lsdException w:name="Grid Table 6 Colorful Accent 6" w:uiPriority="51"/>
+    <w:lsdException w:name="Grid Table 7 Colorful Accent 6" w:uiPriority="52"/>
+    <w:lsdException w:name="List Table 1 Light" w:uiPriority="46"/>
+    <w:lsdException w:name="List Table 2" w:uiPriority="47"/>
+    <w:lsdException w:name="List Table 3" w:uiPriority="48"/>
+    <w:lsdException w:name="List Table 4" w:uiPriority="49"/>
+    <w:lsdException w:name="List Table 5 Dark" w:uiPriority="50"/>
+    <w:lsdException w:name="List Table 6 Colorful" w:uiPriority="51"/>
+    <w:lsdException w:name="List Table 7 Colorful" w:uiPriority="52"/>
+    <w:lsdException w:name="List Table 1 Light Accent 1" w:uiPriority="46"/>
+    <w:lsdException w:name="List Table 2 Accent 1" w:uiPriority="47"/>
+    <w:lsdException w:name="List Table 3 Accent 1" w:uiPriority="48"/>
+    <w:lsdException w:name="List Table 4 Accent 1" w:uiPriority="49"/>
+    <w:lsdException w:name="List Table 5 Dark Accent 1" w:uiPriority="50"/>
+    <w:lsdException w:name="List Table 6 Colorful Accent 1" w:uiPriority="51"/>
+    <w:lsdException w:name="List Table 7 Colorful Accent 1" w:uiPriority="52"/>
+    <w:lsdException w:name="List Table 1 Light Accent 2" w:uiPriority="46"/>
+    <w:lsdException w:name="List Table 2 Accent 2" w:uiPriority="47"/>
+    <w:lsdException w:name="List Table 3 Accent 2" w:uiPriority="48"/>
+    <w:lsdException w:name="List Table 4 Accent 2" w:uiPriority="49"/>
+    <w:lsdException w:name="List Table 5 Dark Accent 2" w:uiPriority="50"/>
+    <w:lsdException w:name="List Table 6 Colorful Accent 2" w:uiPriority="51"/>
+    <w:lsdException w:name="List Table 7 Colorful Accent 2" w:uiPriority="52"/>
+    <w:lsdException w:name="List Table 1 Light Accent 3" w:uiPriority="46"/>
+    <w:lsdException w:name="List Table 2 Accent 3" w:uiPriority="47"/>
+    <w:lsdException w:name="List Table 3 Accent 3" w:uiPriority="48"/>
+    <w:lsdException w:name="List Table 4 Accent 3" w:uiPriority="49"/>
+    <w:lsdException w:name="List Table 5 Dark Accent 3" w:uiPriority="50"/>
+    <w:lsdException w:name="List Table 6 Colorful Accent 3" w:uiPriority="51"/>
+    <w:lsdException w:name="List Table 7 Colorful Accent 3" w:uiPriority="52"/>
+    <w:lsdException w:name="List Table 1 Light Accent 4" w:uiPriority="46"/>
+    <w:lsdException w:name="List Table 2 Accent 4" w:uiPriority="47"/>
+    <w:lsdException w:name="List Table 3 Accent 4" w:uiPriority="48"/>
+    <w:lsdException w:name="List Table 4 Accent 4" w:uiPriority="49"/>
+    <w:lsdException w:name="List Table 5 Dark Accent 4" w:uiPriority="50"/>
+    <w:lsdException w:name="List Table 6 Colorful Accent 4" w:uiPriority="51"/>
+    <w:lsdException w:name="List Table 7 Colorful Accent 4" w:uiPriority="52"/>
+    <w:lsdException w:name="List Table 1 Light Accent 5" w:uiPriority="46"/>
+    <w:lsdException w:name="List Table 2 Accent 5" w:uiPriority="47"/>
+    <w:lsdException w:name="List Table 3 Accent 5" w:uiPriority="48"/>
+    <w:lsdException w:name="List Table 4 Accent 5" w:uiPriority="49"/>
+    <w:lsdException w:name="List Table 5 Dark Accent 5" w:uiPriority="50"/>
+    <w:lsdException w:name="List Table 6 Colorful Accent 5" w:uiPriority="51"/>
+    <w:lsdException w:name="List Table 7 Colorful Accent 5" w:uiPriority="52"/>
+    <w:lsdException w:name="List Table 1 Light Accent 6" w:uiPriority="46"/>
+    <w:lsdException w:name="List Table 2 Accent 6" w:uiPriority="47"/>
+    <w:lsdException w:name="List Table 3 Accent 6" w:uiPriority="48"/>
+    <w:lsdException w:name="List Table 4 Accent 6" w:uiPriority="49"/>
+    <w:lsdException w:name="List Table 5 Dark Accent 6" w:uiPriority="50"/>
+    <w:lsdException w:name="List Table 6 Colorful Accent 6" w:uiPriority="51"/>
+    <w:lsdException w:name="List Table 7 Colorful Accent 6" w:uiPriority="52"/>
+  </w:latentStyles>
   <w:style w:type="paragraph" w:default="1" w:styleId="Normal">
     <w:name w:val="Normal"/>
     <w:qFormat/>
@@ -129,7 +1273,139 @@
       <w:spacing w:before="180" w:after="180"/>
     </w:pPr>
   </w:style>
-  <w:style w:type="paragraph" w:styleId="Compact">
+  <w:style w:type="paragraph" w:styleId="Heading1">
+    <w:name w:val="heading 1"/>
+    <w:basedOn w:val="Normal"/>
+    <w:next w:val="Normal"/>
+    <w:uiPriority w:val="9"/>
+    <w:qFormat/>
+    <w:pPr>
+      <w:keepNext/>
+      <w:keepLines/>
+      <w:spacing w:before="480" w:after="0"/>
+      <w:outlineLvl w:val="0"/>
+    </w:pPr>
+    <w:rPr>
+      <w:rFonts w:asciiTheme="majorHAnsi" w:eastAsiaTheme="majorEastAsia" w:hAnsiTheme="majorHAnsi" w:cstheme="majorBidi"/>
+      <w:b/>
+      <w:bCs/>
+      <w:color w:val="345A8A" w:themeColor="accent1" w:themeShade="B5"/>
+      <w:sz w:val="36"/>
+      <w:szCs w:val="36"/>
+    </w:rPr>
+  </w:style>
+  <w:style w:type="paragraph" w:styleId="Heading2">
+    <w:name w:val="heading 2"/>
+    <w:basedOn w:val="Normal"/>
+    <w:next w:val="Normal"/>
+    <w:uiPriority w:val="9"/>
+    <w:unhideWhenUsed/>
+    <w:qFormat/>
+    <w:pPr>
+      <w:keepNext/>
+      <w:keepLines/>
+      <w:spacing w:before="200" w:after="0"/>
+      <w:outlineLvl w:val="1"/>
+    </w:pPr>
+    <w:rPr>
+      <w:rFonts w:asciiTheme="majorHAnsi" w:eastAsiaTheme="majorEastAsia" w:hAnsiTheme="majorHAnsi" w:cstheme="majorBidi"/>
+      <w:b/>
+      <w:bCs/>
+      <w:color w:val="4F81BD" w:themeColor="accent1"/>
+      <w:sz w:val="32"/>
+      <w:szCs w:val="32"/>
+    </w:rPr>
+  </w:style>
+  <w:style w:type="paragraph" w:styleId="Heading3">
+    <w:name w:val="heading 3"/>
+    <w:basedOn w:val="Normal"/>
+    <w:next w:val="Normal"/>
+    <w:uiPriority w:val="9"/>
+    <w:unhideWhenUsed/>
+    <w:qFormat/>
+    <w:pPr>
+      <w:keepNext/>
+      <w:keepLines/>
+      <w:spacing w:before="200" w:after="0"/>
+      <w:outlineLvl w:val="2"/>
+    </w:pPr>
+    <w:rPr>
+      <w:rFonts w:asciiTheme="majorHAnsi" w:eastAsiaTheme="majorEastAsia" w:hAnsiTheme="majorHAnsi" w:cstheme="majorBidi"/>
+      <w:b/>
+      <w:bCs/>
+      <w:color w:val="4F81BD" w:themeColor="accent1"/>
+      <w:sz w:val="28"/>
+      <w:szCs w:val="28"/>
+    </w:rPr>
+  </w:style>
+  <w:style w:type="paragraph" w:styleId="Heading4">
+    <w:name w:val="heading 4"/>
+    <w:basedOn w:val="Normal"/>
+    <w:next w:val="Normal"/>
+    <w:uiPriority w:val="9"/>
+    <w:unhideWhenUsed/>
+    <w:qFormat/>
+    <w:pPr>
+      <w:keepNext/>
+      <w:keepLines/>
+      <w:spacing w:before="200" w:after="0"/>
+      <w:outlineLvl w:val="3"/>
+    </w:pPr>
+    <w:rPr>
+      <w:rFonts w:asciiTheme="majorHAnsi" w:eastAsiaTheme="majorEastAsia" w:hAnsiTheme="majorHAnsi" w:cstheme="majorBidi"/>
+      <w:b/>
+      <w:bCs/>
+      <w:color w:val="4F81BD" w:themeColor="accent1"/>
+    </w:rPr>
+  </w:style>
+  <w:style w:type="paragraph" w:styleId="Heading5">
+    <w:name w:val="heading 5"/>
+    <w:basedOn w:val="Normal"/>
+    <w:next w:val="Normal"/>
+    <w:uiPriority w:val="9"/>
+    <w:unhideWhenUsed/>
+    <w:qFormat/>
+    <w:pPr>
+      <w:keepNext/>
+      <w:keepLines/>
+      <w:spacing w:before="200" w:after="0"/>
+      <w:outlineLvl w:val="4"/>
+    </w:pPr>
+    <w:rPr>
+      <w:rFonts w:asciiTheme="majorHAnsi" w:eastAsiaTheme="majorEastAsia" w:hAnsiTheme="majorHAnsi" w:cstheme="majorBidi"/>
+      <w:i/>
+      <w:iCs/>
+      <w:color w:val="4F81BD" w:themeColor="accent1"/>
+    </w:rPr>
+  </w:style>
+  <w:style w:type="character" w:default="1" w:styleId="DefaultParagraphFont">
+    <w:name w:val="Default Paragraph Font"/>
+    <w:uiPriority w:val="1"/>
+    <w:semiHidden/>
+    <w:unhideWhenUsed/>
+  </w:style>
+  <w:style w:type="table" w:default="1" w:styleId="TableNormal">
+    <w:name w:val="Normal Table"/>
+    <w:uiPriority w:val="99"/>
+    <w:semiHidden/>
+    <w:unhideWhenUsed/>
+    <w:tblPr>
+      <w:tblInd w:w="0" w:type="dxa"/>
+      <w:tblCellMar>
+        <w:top w:w="0" w:type="dxa"/>
+        <w:left w:w="108" w:type="dxa"/>
+        <w:bottom w:w="0" w:type="dxa"/>
+        <w:right w:w="108" w:type="dxa"/>
+      </w:tblCellMar>
+    </w:tblPr>
+  </w:style>
+  <w:style w:type="numbering" w:default="1" w:styleId="NoList">
+    <w:name w:val="No List"/>
+    <w:uiPriority w:val="99"/>
+    <w:semiHidden/>
+    <w:unhideWhenUsed/>
+  </w:style>
+  <w:style w:type="paragraph" w:customStyle="1" w:styleId="Compact">
     <w:name w:val="Compact"/>
     <w:basedOn w:val="Normal"/>
     <w:qFormat/>
@@ -157,7 +1433,7 @@
       <w:szCs w:val="36"/>
     </w:rPr>
   </w:style>
-  <w:style w:type="paragraph" w:styleId="Authors">
+  <w:style w:type="paragraph" w:customStyle="1" w:styleId="Authors">
     <w:name w:val="Authors"/>
     <w:next w:val="Normal"/>
     <w:qFormat/>
@@ -177,116 +1453,7 @@
       <w:jc w:val="center"/>
     </w:pPr>
   </w:style>
-  <w:style w:type="paragraph" w:styleId="Heading1">
-    <w:name w:val="Heading 1"/>
-    <w:basedOn w:val="Normal"/>
-    <w:next w:val="Normal"/>
-    <w:uiPriority w:val="9"/>
-    <w:qFormat/>
-    <w:pPr>
-      <w:keepNext/>
-      <w:keepLines/>
-      <w:spacing w:before="480" w:after="0"/>
-      <w:outlineLvl w:val="0"/>
-    </w:pPr>
-    <w:rPr>
-      <w:rFonts w:asciiTheme="majorHAnsi" w:eastAsiaTheme="majorEastAsia" w:hAnsiTheme="majorHAnsi" w:cstheme="majorBidi"/>
-      <w:b/>
-      <w:bCs/>
-      <w:color w:val="345A8A" w:themeColor="accent1" w:themeShade="B5"/>
-      <w:sz w:val="36"/>
-      <w:szCs w:val="36"/>
-    </w:rPr>
-  </w:style>
-  <w:style w:type="paragraph" w:styleId="Heading2">
-    <w:name w:val="Heading 2"/>
-    <w:basedOn w:val="Normal"/>
-    <w:next w:val="Normal"/>
-    <w:uiPriority w:val="9"/>
-    <w:unhideWhenUsed/>
-    <w:qFormat/>
-    <w:pPr>
-      <w:keepNext/>
-      <w:keepLines/>
-      <w:spacing w:before="200" w:after="0"/>
-      <w:outlineLvl w:val="1"/>
-    </w:pPr>
-    <w:rPr>
-      <w:rFonts w:asciiTheme="majorHAnsi" w:eastAsiaTheme="majorEastAsia" w:hAnsiTheme="majorHAnsi" w:cstheme="majorBidi"/>
-      <w:b/>
-      <w:bCs/>
-      <w:color w:val="4F81BD" w:themeColor="accent1"/>
-      <w:sz w:val="32"/>
-      <w:szCs w:val="32"/>
-    </w:rPr>
-  </w:style>
-  <w:style w:type="paragraph" w:styleId="Heading3">
-    <w:name w:val="Heading 3"/>
-    <w:basedOn w:val="Normal"/>
-    <w:next w:val="Normal"/>
-    <w:uiPriority w:val="9"/>
-    <w:unhideWhenUsed/>
-    <w:qFormat/>
-    <w:pPr>
-      <w:keepNext/>
-      <w:keepLines/>
-      <w:spacing w:before="200" w:after="0"/>
-      <w:outlineLvl w:val="1"/>
-    </w:pPr>
-    <w:rPr>
-      <w:rFonts w:asciiTheme="majorHAnsi" w:eastAsiaTheme="majorEastAsia" w:hAnsiTheme="majorHAnsi" w:cstheme="majorBidi"/>
-      <w:b/>
-      <w:bCs/>
-      <w:color w:val="4F81BD" w:themeColor="accent1"/>
-      <w:sz w:val="28"/>
-      <w:szCs w:val="28"/>
-    </w:rPr>
-  </w:style>
-  <w:style w:type="paragraph" w:styleId="Heading4">
-    <w:name w:val="Heading 4"/>
-    <w:basedOn w:val="Normal"/>
-    <w:next w:val="Normal"/>
-    <w:uiPriority w:val="9"/>
-    <w:unhideWhenUsed/>
-    <w:qFormat/>
-    <w:pPr>
-      <w:keepNext/>
-      <w:keepLines/>
-      <w:spacing w:before="200" w:after="0"/>
-      <w:outlineLvl w:val="1"/>
-    </w:pPr>
-    <w:rPr>
-      <w:rFonts w:asciiTheme="majorHAnsi" w:eastAsiaTheme="majorEastAsia" w:hAnsiTheme="majorHAnsi" w:cstheme="majorBidi"/>
-      <w:b/>
-      <w:bCs/>
-      <w:color w:val="4F81BD" w:themeColor="accent1"/>
-      <w:sz w:val="24"/>
-      <w:szCs w:val="24"/>
-    </w:rPr>
-  </w:style>
-  <w:style w:type="paragraph" w:styleId="Heading5">
-    <w:name w:val="Heading 5"/>
-    <w:basedOn w:val="Normal"/>
-    <w:next w:val="Normal"/>
-    <w:uiPriority w:val="9"/>
-    <w:unhideWhenUsed/>
-    <w:qFormat/>
-    <w:pPr>
-      <w:keepNext/>
-      <w:keepLines/>
-      <w:spacing w:before="200" w:after="0"/>
-      <w:outlineLvl w:val="1"/>
-    </w:pPr>
-    <w:rPr>
-      <w:rFonts w:asciiTheme="majorHAnsi" w:eastAsiaTheme="majorEastAsia" w:hAnsiTheme="majorHAnsi" w:cstheme="majorBidi"/>
-      <w:i/>
-      <w:iCs/>
-      <w:color w:val="4F81BD" w:themeColor="accent1"/>
-      <w:sz w:val="24"/>
-      <w:szCs w:val="24"/>
-    </w:rPr>
-  </w:style>
-  <w:style w:type="paragraph" w:styleId="BlockQuote">
+  <w:style w:type="paragraph" w:customStyle="1" w:styleId="BlockQuote">
     <w:name w:val="Block Quote"/>
     <w:basedOn w:val="Normal"/>
     <w:next w:val="Normal"/>
@@ -304,34 +1471,13 @@
     </w:rPr>
   </w:style>
   <w:style w:type="paragraph" w:styleId="FootnoteText">
-    <w:name w:val="Footnote Text"/>
+    <w:name w:val="footnote text"/>
     <w:basedOn w:val="Normal"/>
-    <w:next w:val="FootnoteText"/>
     <w:uiPriority w:val="9"/>
     <w:unhideWhenUsed/>
     <w:qFormat/>
   </w:style>
-  <w:style w:type="character" w:default="1" w:styleId="DefaultParagraphFont">
-    <w:name w:val="Default Paragraph Font"/>
-    <w:semiHidden/>
-    <w:unhideWhenUsed/>
-  </w:style>
-  <w:style w:type="table" w:default="1" w:styleId="TableNormal">
-    <w:name w:val="Normal Table"/>
-    <w:semiHidden/>
-    <w:unhideWhenUsed/>
-    <w:qFormat/>
-    <w:tblPr>
-      <w:tblInd w:w="0" w:type="dxa"/>
-      <w:tblCellMar>
-        <w:top w:w="0" w:type="dxa"/>
-        <w:left w:w="108" w:type="dxa"/>
-        <w:bottom w:w="0" w:type="dxa"/>
-        <w:right w:w="108" w:type="dxa"/>
-      </w:tblCellMar>
-    </w:tblPr>
-  </w:style>
-  <w:style w:type="paragraph" w:styleId="DefinitionTerm">
+  <w:style w:type="paragraph" w:customStyle="1" w:styleId="DefinitionTerm">
     <w:name w:val="Definition Term"/>
     <w:basedOn w:val="Normal"/>
     <w:next w:val="Definition"/>
@@ -344,22 +1490,20 @@
       <w:b/>
     </w:rPr>
   </w:style>
-  <w:style w:type="paragraph" w:styleId="Definition">
+  <w:style w:type="paragraph" w:customStyle="1" w:styleId="Definition">
     <w:name w:val="Definition"/>
     <w:basedOn w:val="Normal"/>
   </w:style>
   <w:style w:type="paragraph" w:styleId="BodyText">
     <w:name w:val="Body Text"/>
     <w:basedOn w:val="Normal"/>
-    <w:link w:val="BodyTextChar"/>
     <w:pPr>
       <w:spacing w:after="120"/>
     </w:pPr>
   </w:style>
-  <w:style w:type="paragraph" w:styleId="TableCaption">
+  <w:style w:type="paragraph" w:customStyle="1" w:styleId="TableCaption">
     <w:name w:val="Table Caption"/>
     <w:basedOn w:val="Normal"/>
-    <w:link w:val="BodyTextChar"/>
     <w:pPr>
       <w:spacing w:before="0" w:after="120"/>
     </w:pPr>
@@ -367,7 +1511,7 @@
       <w:i/>
     </w:rPr>
   </w:style>
-  <w:style w:type="paragraph" w:styleId="ImageCaption">
+  <w:style w:type="paragraph" w:customStyle="1" w:styleId="ImageCaption">
     <w:name w:val="Image Caption"/>
     <w:basedOn w:val="Normal"/>
     <w:link w:val="BodyTextChar"/>
@@ -381,11 +1525,12 @@
   <w:style w:type="character" w:customStyle="1" w:styleId="BodyTextChar">
     <w:name w:val="Body Text Char"/>
     <w:basedOn w:val="DefaultParagraphFont"/>
-    <w:link w:val="BodyText"/>
+    <w:link w:val="ImageCaption"/>
   </w:style>
   <w:style w:type="character" w:customStyle="1" w:styleId="VerbatimChar">
     <w:name w:val="Verbatim Char"/>
     <w:basedOn w:val="BodyTextChar"/>
+    <w:link w:val="SourceCode"/>
     <w:rPr>
       <w:rFonts w:ascii="Consolas" w:hAnsi="Consolas"/>
       <w:sz w:val="22"/>
@@ -410,106 +1555,136 @@
     <w:basedOn w:val="Normal"/>
     <w:link w:val="VerbatimChar"/>
     <w:pPr>
-      <w:wordWrap w:val="off"/>
+      <w:wordWrap w:val="0"/>
     </w:pPr>
   </w:style>
   <w:style w:type="character" w:customStyle="1" w:styleId="KeywordTok">
     <w:name w:val="KeywordTok"/>
     <w:basedOn w:val="VerbatimChar"/>
     <w:rPr>
+      <w:rFonts w:ascii="Consolas" w:hAnsi="Consolas"/>
+      <w:b/>
       <w:color w:val="007020"/>
-      <w:b/>
+      <w:sz w:val="22"/>
     </w:rPr>
   </w:style>
   <w:style w:type="character" w:customStyle="1" w:styleId="DataTypeTok">
     <w:name w:val="DataTypeTok"/>
     <w:basedOn w:val="VerbatimChar"/>
     <w:rPr>
+      <w:rFonts w:ascii="Consolas" w:hAnsi="Consolas"/>
       <w:color w:val="902000"/>
+      <w:sz w:val="22"/>
     </w:rPr>
   </w:style>
   <w:style w:type="character" w:customStyle="1" w:styleId="DecValTok">
     <w:name w:val="DecValTok"/>
     <w:basedOn w:val="VerbatimChar"/>
     <w:rPr>
-      <w:color w:val="40a070"/>
+      <w:rFonts w:ascii="Consolas" w:hAnsi="Consolas"/>
+      <w:color w:val="40A070"/>
+      <w:sz w:val="22"/>
     </w:rPr>
   </w:style>
   <w:style w:type="character" w:customStyle="1" w:styleId="BaseNTok">
     <w:name w:val="BaseNTok"/>
     <w:basedOn w:val="VerbatimChar"/>
     <w:rPr>
-      <w:color w:val="40a070"/>
+      <w:rFonts w:ascii="Consolas" w:hAnsi="Consolas"/>
+      <w:color w:val="40A070"/>
+      <w:sz w:val="22"/>
     </w:rPr>
   </w:style>
   <w:style w:type="character" w:customStyle="1" w:styleId="FloatTok">
     <w:name w:val="FloatTok"/>
     <w:basedOn w:val="VerbatimChar"/>
     <w:rPr>
-      <w:color w:val="40a070"/>
+      <w:rFonts w:ascii="Consolas" w:hAnsi="Consolas"/>
+      <w:color w:val="40A070"/>
+      <w:sz w:val="22"/>
     </w:rPr>
   </w:style>
   <w:style w:type="character" w:customStyle="1" w:styleId="CharTok">
     <w:name w:val="CharTok"/>
     <w:basedOn w:val="VerbatimChar"/>
     <w:rPr>
-      <w:color w:val="4070a0"/>
+      <w:rFonts w:ascii="Consolas" w:hAnsi="Consolas"/>
+      <w:color w:val="4070A0"/>
+      <w:sz w:val="22"/>
     </w:rPr>
   </w:style>
   <w:style w:type="character" w:customStyle="1" w:styleId="StringTok">
     <w:name w:val="StringTok"/>
     <w:basedOn w:val="VerbatimChar"/>
     <w:rPr>
-      <w:color w:val="4070a0"/>
+      <w:rFonts w:ascii="Consolas" w:hAnsi="Consolas"/>
+      <w:color w:val="4070A0"/>
+      <w:sz w:val="22"/>
     </w:rPr>
   </w:style>
   <w:style w:type="character" w:customStyle="1" w:styleId="CommentTok">
     <w:name w:val="CommentTok"/>
     <w:basedOn w:val="VerbatimChar"/>
     <w:rPr>
-      <w:color w:val="60a0b0"/>
+      <w:rFonts w:ascii="Consolas" w:hAnsi="Consolas"/>
       <w:i/>
+      <w:color w:val="60A0B0"/>
+      <w:sz w:val="22"/>
     </w:rPr>
   </w:style>
   <w:style w:type="character" w:customStyle="1" w:styleId="OtherTok">
     <w:name w:val="OtherTok"/>
     <w:basedOn w:val="VerbatimChar"/>
     <w:rPr>
+      <w:rFonts w:ascii="Consolas" w:hAnsi="Consolas"/>
       <w:color w:val="007020"/>
+      <w:sz w:val="22"/>
     </w:rPr>
   </w:style>
   <w:style w:type="character" w:customStyle="1" w:styleId="AlertTok">
     <w:name w:val="AlertTok"/>
     <w:basedOn w:val="VerbatimChar"/>
     <w:rPr>
-      <w:color w:val="ff0000"/>
+      <w:rFonts w:ascii="Consolas" w:hAnsi="Consolas"/>
       <w:b/>
+      <w:color w:val="FF0000"/>
+      <w:sz w:val="22"/>
     </w:rPr>
   </w:style>
   <w:style w:type="character" w:customStyle="1" w:styleId="FunctionTok">
     <w:name w:val="FunctionTok"/>
     <w:basedOn w:val="VerbatimChar"/>
     <w:rPr>
-      <w:color w:val="06287e"/>
+      <w:rFonts w:ascii="Consolas" w:hAnsi="Consolas"/>
+      <w:color w:val="06287E"/>
+      <w:sz w:val="22"/>
     </w:rPr>
   </w:style>
   <w:style w:type="character" w:customStyle="1" w:styleId="RegionMarkerTok">
     <w:name w:val="RegionMarkerTok"/>
     <w:basedOn w:val="VerbatimChar"/>
-    <w:rPr/>
+    <w:rPr>
+      <w:rFonts w:ascii="Consolas" w:hAnsi="Consolas"/>
+      <w:sz w:val="22"/>
+    </w:rPr>
   </w:style>
   <w:style w:type="character" w:customStyle="1" w:styleId="ErrorTok">
     <w:name w:val="ErrorTok"/>
     <w:basedOn w:val="VerbatimChar"/>
     <w:rPr>
-      <w:color w:val="ff0000"/>
+      <w:rFonts w:ascii="Consolas" w:hAnsi="Consolas"/>
       <w:b/>
+      <w:color w:val="FF0000"/>
+      <w:sz w:val="22"/>
     </w:rPr>
   </w:style>
   <w:style w:type="character" w:customStyle="1" w:styleId="NormalTok">
     <w:name w:val="NormalTok"/>
     <w:basedOn w:val="VerbatimChar"/>
-    <w:rPr/>
+    <w:rPr>
+      <w:rFonts w:ascii="Consolas" w:hAnsi="Consolas"/>
+      <w:sz w:val="22"/>
+    </w:rPr>
   </w:style>
 </w:styles>
 </file>

</xml_diff>

<commit_message>
added criteria for residents
</commit_message>
<xml_diff>
--- a/model_description/calculate-distances-to-ideal-points.docx
+++ b/model_description/calculate-distances-to-ideal-points.docx
@@ -97,16 +97,15 @@
             <w:sz w:val="36"/>
             <w:szCs w:val="36"/>
           </w:rPr>
-          <m:t xml:space="preserve"> </m:t>
+          <m:t>)</m:t>
         </m:r>
-        <w:proofErr w:type="gramStart"/>
         <m:r>
           <w:rPr>
             <w:rFonts w:ascii="Cambria Math" w:hAnsi="Cambria Math"/>
             <w:sz w:val="36"/>
             <w:szCs w:val="36"/>
           </w:rPr>
-          <m:t>)</m:t>
+          <m:t xml:space="preserve"> </m:t>
         </m:r>
       </m:oMath>
       <w:r>
@@ -114,16 +113,10 @@
           <w:sz w:val="36"/>
           <w:szCs w:val="36"/>
         </w:rPr>
-        <w:t>is</w:t>
-      </w:r>
-      <w:proofErr w:type="gramEnd"/>
-      <w:r>
-        <w:rPr>
-          <w:sz w:val="36"/>
-          <w:szCs w:val="36"/>
-        </w:rPr>
-        <w:t xml:space="preserve"> calculated as </w:t>
-      </w:r>
+        <w:t>is calculated as</w:t>
+      </w:r>
+      <w:bookmarkStart w:id="0" w:name="_GoBack"/>
+      <w:bookmarkEnd w:id="0"/>
       <m:oMath>
         <m:r>
           <w:rPr>
@@ -414,21 +407,12 @@
           <w:szCs w:val="36"/>
         </w:rPr>
       </w:pPr>
-      <w:proofErr w:type="gramStart"/>
-      <w:r>
-        <w:rPr>
-          <w:sz w:val="36"/>
-          <w:szCs w:val="36"/>
-        </w:rPr>
-        <w:t>where</w:t>
-      </w:r>
-      <w:proofErr w:type="gramEnd"/>
-      <w:r>
-        <w:rPr>
-          <w:sz w:val="36"/>
-          <w:szCs w:val="36"/>
-        </w:rPr>
-        <w:t xml:space="preserve"> </w:t>
+      <w:r>
+        <w:rPr>
+          <w:sz w:val="36"/>
+          <w:szCs w:val="36"/>
+        </w:rPr>
+        <w:t xml:space="preserve">where </w:t>
       </w:r>
       <m:oMath>
         <m:sSub>
@@ -533,18 +517,8 @@
           <w:sz w:val="36"/>
           <w:szCs w:val="36"/>
         </w:rPr>
-        <w:t xml:space="preserve"> </w:t>
-      </w:r>
-      <w:proofErr w:type="spellStart"/>
-      <w:r>
-        <w:rPr>
-          <w:i/>
-          <w:sz w:val="36"/>
-          <w:szCs w:val="36"/>
-        </w:rPr>
-        <w:t>i</w:t>
-      </w:r>
-      <w:proofErr w:type="spellEnd"/>
+        <w:t xml:space="preserve"> i</w:t>
+      </w:r>
       <w:r>
         <w:rPr>
           <w:sz w:val="36"/>
@@ -593,39 +567,20 @@
         </w:rPr>
         <w:t xml:space="preserve"> is the normalized score for criteria </w:t>
       </w:r>
-      <w:proofErr w:type="spellStart"/>
       <w:r>
         <w:rPr>
           <w:i/>
           <w:sz w:val="36"/>
           <w:szCs w:val="36"/>
         </w:rPr>
-        <w:t>i</w:t>
-      </w:r>
-      <w:proofErr w:type="spellEnd"/>
-      <w:r>
-        <w:rPr>
-          <w:i/>
-          <w:sz w:val="36"/>
-          <w:szCs w:val="36"/>
-        </w:rPr>
-        <w:t xml:space="preserve"> </w:t>
-      </w:r>
-      <w:r>
-        <w:rPr>
-          <w:sz w:val="36"/>
-          <w:szCs w:val="36"/>
-        </w:rPr>
-        <w:t>in census bloc</w:t>
-      </w:r>
-      <w:bookmarkStart w:id="0" w:name="_GoBack"/>
-      <w:bookmarkEnd w:id="0"/>
-      <w:r>
-        <w:rPr>
-          <w:sz w:val="36"/>
-          <w:szCs w:val="36"/>
-        </w:rPr>
-        <w:t xml:space="preserve">k </w:t>
+        <w:t xml:space="preserve">i </w:t>
+      </w:r>
+      <w:r>
+        <w:rPr>
+          <w:sz w:val="36"/>
+          <w:szCs w:val="36"/>
+        </w:rPr>
+        <w:t xml:space="preserve">in census block </w:t>
       </w:r>
       <w:r>
         <w:rPr>

</xml_diff>